<commit_message>
Updated with meeting 10
</commit_message>
<xml_diff>
--- a/doc/MeetingMinutes/Meeting_Minutes_Sprint_2.docx
+++ b/doc/MeetingMinutes/Meeting_Minutes_Sprint_2.docx
@@ -2304,6 +2304,171 @@
         </w:rPr>
         <w:t>Meeting 9</w:t>
       </w:r>
+      <w:r>
+        <w:rPr>
+          <w:rFonts w:ascii="Impact" w:hAnsi="Impact"/>
+          <w:sz w:val="32"/>
+        </w:rPr>
+        <w:t xml:space="preserve"> for Sprint 2</w:t>
+      </w:r>
+    </w:p>
+    <w:p/>
+    <w:p>
+      <w:pPr>
+        <w:rPr>
+          <w:b/>
+        </w:rPr>
+      </w:pPr>
+      <w:r>
+        <w:rPr>
+          <w:b/>
+        </w:rPr>
+        <w:t>Members Present:</w:t>
+      </w:r>
+    </w:p>
+    <w:p>
+      <w:r>
+        <w:t>Andrew and Sandra</w:t>
+      </w:r>
+    </w:p>
+    <w:p/>
+    <w:p>
+      <w:pPr>
+        <w:rPr>
+          <w:b/>
+        </w:rPr>
+      </w:pPr>
+      <w:r>
+        <w:rPr>
+          <w:b/>
+        </w:rPr>
+        <w:t>Duration of Meeting:</w:t>
+      </w:r>
+    </w:p>
+    <w:p>
+      <w:r>
+        <w:t>10:00</w:t>
+      </w:r>
+      <w:r>
+        <w:t xml:space="preserve"> – 11:30a</w:t>
+      </w:r>
+      <w:r>
+        <w:t>m</w:t>
+      </w:r>
+    </w:p>
+    <w:p/>
+    <w:p>
+      <w:pPr>
+        <w:rPr>
+          <w:b/>
+        </w:rPr>
+      </w:pPr>
+      <w:r>
+        <w:rPr>
+          <w:b/>
+        </w:rPr>
+        <w:t xml:space="preserve">Discussion, Outcomes, and Deadlines: </w:t>
+      </w:r>
+    </w:p>
+    <w:p>
+      <w:pPr>
+        <w:pStyle w:val="ListParagraph"/>
+        <w:numPr>
+          <w:ilvl w:val="0"/>
+          <w:numId w:val="2"/>
+        </w:numPr>
+      </w:pPr>
+      <w:r>
+        <w:t xml:space="preserve">Checked individual member’s progress </w:t>
+      </w:r>
+      <w:r>
+        <w:t xml:space="preserve">on </w:t>
+      </w:r>
+      <w:r>
+        <w:t>unit tests</w:t>
+      </w:r>
+    </w:p>
+    <w:p>
+      <w:pPr>
+        <w:pStyle w:val="ListParagraph"/>
+        <w:numPr>
+          <w:ilvl w:val="0"/>
+          <w:numId w:val="2"/>
+        </w:numPr>
+      </w:pPr>
+      <w:r>
+        <w:t>Demonstrated website to tutor</w:t>
+      </w:r>
+    </w:p>
+    <w:p>
+      <w:pPr>
+        <w:pStyle w:val="ListParagraph"/>
+        <w:numPr>
+          <w:ilvl w:val="0"/>
+          <w:numId w:val="2"/>
+        </w:numPr>
+      </w:pPr>
+      <w:r>
+        <w:t>Showed burndown chart to tutor</w:t>
+      </w:r>
+    </w:p>
+    <w:p/>
+    <w:p/>
+    <w:p/>
+    <w:p>
+      <w:pPr>
+        <w:pBdr>
+          <w:top w:val="single" w:sz="4" w:space="1" w:color="auto"/>
+          <w:bottom w:val="single" w:sz="4" w:space="1" w:color="auto"/>
+        </w:pBdr>
+        <w:jc w:val="center"/>
+        <w:rPr>
+          <w:rFonts w:ascii="Impact" w:hAnsi="Impact"/>
+          <w:sz w:val="32"/>
+        </w:rPr>
+      </w:pPr>
+      <w:r>
+        <w:rPr>
+          <w:rFonts w:ascii="Impact" w:hAnsi="Impact"/>
+          <w:sz w:val="32"/>
+        </w:rPr>
+        <w:t>SATURDAY, 28</w:t>
+      </w:r>
+      <w:r>
+        <w:rPr>
+          <w:rFonts w:ascii="Impact" w:hAnsi="Impact"/>
+          <w:sz w:val="32"/>
+          <w:vertAlign w:val="superscript"/>
+        </w:rPr>
+        <w:t>th</w:t>
+      </w:r>
+      <w:r>
+        <w:rPr>
+          <w:rFonts w:ascii="Impact" w:hAnsi="Impact"/>
+          <w:sz w:val="32"/>
+        </w:rPr>
+        <w:t xml:space="preserve"> of October</w:t>
+      </w:r>
+    </w:p>
+    <w:p>
+      <w:pPr>
+        <w:pBdr>
+          <w:top w:val="single" w:sz="4" w:space="1" w:color="auto"/>
+          <w:bottom w:val="single" w:sz="4" w:space="1" w:color="auto"/>
+        </w:pBdr>
+        <w:jc w:val="center"/>
+        <w:rPr>
+          <w:rFonts w:ascii="Impact" w:hAnsi="Impact"/>
+          <w:sz w:val="32"/>
+        </w:rPr>
+      </w:pPr>
+      <w:r>
+        <w:rPr>
+          <w:rFonts w:ascii="Impact" w:hAnsi="Impact"/>
+          <w:sz w:val="32"/>
+        </w:rPr>
+        <w:t>Meeting 10</w:t>
+      </w:r>
       <w:bookmarkStart w:id="0" w:name="_GoBack"/>
       <w:bookmarkEnd w:id="0"/>
       <w:r>
@@ -2330,7 +2495,7 @@
     </w:p>
     <w:p>
       <w:r>
-        <w:t>Andrew</w:t>
+        <w:t>Daniel</w:t>
       </w:r>
       <w:r>
         <w:t xml:space="preserve"> and Sandra</w:t>
@@ -2352,7 +2517,13 @@
     </w:p>
     <w:p>
       <w:r>
-        <w:t>10:00 – 11:30</w:t>
+        <w:t>5:30</w:t>
+      </w:r>
+      <w:r>
+        <w:t xml:space="preserve"> – 7</w:t>
+      </w:r>
+      <w:r>
+        <w:t>:00</w:t>
       </w:r>
       <w:r>
         <w:t>pm</w:t>
@@ -2381,13 +2552,16 @@
         </w:numPr>
       </w:pPr>
       <w:r>
-        <w:t xml:space="preserve">Checked individual member’s progress </w:t>
-      </w:r>
-      <w:r>
-        <w:t xml:space="preserve">on </w:t>
-      </w:r>
-      <w:r>
-        <w:t>unit tests</w:t>
+        <w:t>Reviewed release plan to ensure all items were accomplished as planned, and those that weren’t we</w:t>
+      </w:r>
+      <w:r>
+        <w:t>re</w:t>
+      </w:r>
+      <w:r>
+        <w:t xml:space="preserve"> added to the next release plan</w:t>
+      </w:r>
+      <w:r>
+        <w:t xml:space="preserve"> (summaries for release plan too)</w:t>
       </w:r>
     </w:p>
     <w:p>
@@ -2399,7 +2573,7 @@
         </w:numPr>
       </w:pPr>
       <w:r>
-        <w:t>Demonstrated website to tutor</w:t>
+        <w:t>Updated folder structure on GitHub</w:t>
       </w:r>
     </w:p>
     <w:p>
@@ -2411,11 +2585,368 @@
         </w:numPr>
       </w:pPr>
       <w:r>
-        <w:t>Showed burndown chart to tutor</w:t>
-      </w:r>
-    </w:p>
-    <w:p/>
-    <w:p/>
+        <w:t>U</w:t>
+      </w:r>
+      <w:r>
+        <w:t>pdate</w:t>
+      </w:r>
+      <w:r>
+        <w:t>d</w:t>
+      </w:r>
+      <w:r>
+        <w:t xml:space="preserve"> departments </w:t>
+      </w:r>
+      <w:r>
+        <w:t xml:space="preserve">code </w:t>
+      </w:r>
+      <w:r>
+        <w:t>on placedetail</w:t>
+      </w:r>
+      <w:r>
+        <w:t>.html as it was not displaying properly</w:t>
+      </w:r>
+    </w:p>
+    <w:p>
+      <w:pPr>
+        <w:pStyle w:val="ListParagraph"/>
+        <w:numPr>
+          <w:ilvl w:val="0"/>
+          <w:numId w:val="2"/>
+        </w:numPr>
+      </w:pPr>
+      <w:r>
+        <w:t xml:space="preserve">Delegated user stories </w:t>
+      </w:r>
+      <w:r>
+        <w:t>for individuals to compare and</w:t>
+      </w:r>
+      <w:r>
+        <w:t xml:space="preserve"> monitor acceptance criteria for </w:t>
+      </w:r>
+      <w:r>
+        <w:t>on</w:t>
+      </w:r>
+      <w:r>
+        <w:t xml:space="preserve"> JIRA </w:t>
+      </w:r>
+      <w:r>
+        <w:t xml:space="preserve">against website </w:t>
+      </w:r>
+      <w:r>
+        <w:t xml:space="preserve">and updated items which were outdated or </w:t>
+      </w:r>
+      <w:r>
+        <w:t xml:space="preserve">needed to be </w:t>
+      </w:r>
+      <w:r>
+        <w:t>modified</w:t>
+      </w:r>
+      <w:r>
+        <w:t xml:space="preserve"> (ensuring our website functionality and display matches our acceptance criteria)</w:t>
+      </w:r>
+      <w:r>
+        <w:t>:</w:t>
+      </w:r>
+    </w:p>
+    <w:p>
+      <w:pPr>
+        <w:pStyle w:val="ListParagraph"/>
+        <w:numPr>
+          <w:ilvl w:val="1"/>
+          <w:numId w:val="2"/>
+        </w:numPr>
+      </w:pPr>
+      <w:r>
+        <w:rPr>
+          <w:b/>
+          <w:u w:val="single"/>
+        </w:rPr>
+        <w:t>Aiden:</w:t>
+      </w:r>
+      <w:r>
+        <w:t xml:space="preserve"> </w:t>
+      </w:r>
+      <w:r>
+        <w:t xml:space="preserve">Show recommended info, create user account, login to account, manage user session, </w:t>
+      </w:r>
+      <w:r>
+        <w:t>admin account creation, anchore</w:t>
+      </w:r>
+      <w:r>
+        <w:t>d navigation bar, user profile</w:t>
+      </w:r>
+    </w:p>
+    <w:p>
+      <w:pPr>
+        <w:pStyle w:val="ListParagraph"/>
+        <w:numPr>
+          <w:ilvl w:val="1"/>
+          <w:numId w:val="2"/>
+        </w:numPr>
+      </w:pPr>
+      <w:r>
+        <w:rPr>
+          <w:b/>
+          <w:u w:val="single"/>
+        </w:rPr>
+        <w:t>Andrew:</w:t>
+      </w:r>
+      <w:r>
+        <w:t xml:space="preserve"> Admin control panel, saved places/pages, remove saved places/pages, sort search results, secure socket layer, search result </w:t>
+      </w:r>
+      <w:r>
+        <w:t>paging</w:t>
+      </w:r>
+    </w:p>
+    <w:p>
+      <w:pPr>
+        <w:pStyle w:val="ListParagraph"/>
+        <w:numPr>
+          <w:ilvl w:val="1"/>
+          <w:numId w:val="2"/>
+        </w:numPr>
+      </w:pPr>
+      <w:r>
+        <w:rPr>
+          <w:b/>
+          <w:u w:val="single"/>
+        </w:rPr>
+        <w:t>Daniel:</w:t>
+      </w:r>
+      <w:r>
+        <w:t xml:space="preserve"> Individual item page, write user reviews, show reviews/rating, remove user account, user search</w:t>
+      </w:r>
+    </w:p>
+    <w:p>
+      <w:pPr>
+        <w:pStyle w:val="ListParagraph"/>
+        <w:numPr>
+          <w:ilvl w:val="1"/>
+          <w:numId w:val="2"/>
+        </w:numPr>
+      </w:pPr>
+      <w:r>
+        <w:rPr>
+          <w:b/>
+          <w:u w:val="single"/>
+        </w:rPr>
+        <w:t>Sandra:</w:t>
+      </w:r>
+      <w:r>
+        <w:t xml:space="preserve"> individual category page, integrated maps, mobile friendly website, weather API, unit tests, website appearance, display contact details, verify website</w:t>
+      </w:r>
+    </w:p>
+    <w:p>
+      <w:pPr>
+        <w:pStyle w:val="ListParagraph"/>
+        <w:numPr>
+          <w:ilvl w:val="1"/>
+          <w:numId w:val="2"/>
+        </w:numPr>
+      </w:pPr>
+      <w:r>
+        <w:rPr>
+          <w:b/>
+          <w:u w:val="single"/>
+        </w:rPr>
+        <w:t>Deadline:</w:t>
+      </w:r>
+      <w:r>
+        <w:t xml:space="preserve"> </w:t>
+      </w:r>
+      <w:r>
+        <w:rPr>
+          <w:b/>
+        </w:rPr>
+        <w:t xml:space="preserve">Before </w:t>
+      </w:r>
+      <w:r>
+        <w:rPr>
+          <w:b/>
+        </w:rPr>
+        <w:t xml:space="preserve">next </w:t>
+      </w:r>
+      <w:r>
+        <w:rPr>
+          <w:b/>
+        </w:rPr>
+        <w:t>team meeting on Tuesday 31</w:t>
+      </w:r>
+      <w:r>
+        <w:rPr>
+          <w:b/>
+          <w:vertAlign w:val="superscript"/>
+        </w:rPr>
+        <w:t>st</w:t>
+      </w:r>
+      <w:r>
+        <w:rPr>
+          <w:b/>
+        </w:rPr>
+        <w:t>, 2017</w:t>
+      </w:r>
+      <w:r>
+        <w:rPr>
+          <w:b/>
+        </w:rPr>
+        <w:t xml:space="preserve"> at 5pm</w:t>
+      </w:r>
+    </w:p>
+    <w:p>
+      <w:pPr>
+        <w:pStyle w:val="ListParagraph"/>
+        <w:numPr>
+          <w:ilvl w:val="0"/>
+          <w:numId w:val="2"/>
+        </w:numPr>
+      </w:pPr>
+      <w:r>
+        <w:t xml:space="preserve">Delegated sections to complete </w:t>
+      </w:r>
+      <w:r>
+        <w:t>for</w:t>
+      </w:r>
+      <w:r>
+        <w:t xml:space="preserve"> sprint two retrospective:</w:t>
+      </w:r>
+    </w:p>
+    <w:p>
+      <w:pPr>
+        <w:pStyle w:val="ListParagraph"/>
+        <w:numPr>
+          <w:ilvl w:val="1"/>
+          <w:numId w:val="2"/>
+        </w:numPr>
+      </w:pPr>
+      <w:r>
+        <w:rPr>
+          <w:b/>
+          <w:u w:val="single"/>
+        </w:rPr>
+        <w:t>Aiden:</w:t>
+      </w:r>
+      <w:r>
+        <w:t xml:space="preserve"> Informing tutor and client</w:t>
+      </w:r>
+    </w:p>
+    <w:p>
+      <w:pPr>
+        <w:pStyle w:val="ListParagraph"/>
+        <w:numPr>
+          <w:ilvl w:val="1"/>
+          <w:numId w:val="2"/>
+        </w:numPr>
+      </w:pPr>
+      <w:r>
+        <w:rPr>
+          <w:b/>
+          <w:u w:val="single"/>
+        </w:rPr>
+        <w:t>Andrew:</w:t>
+      </w:r>
+      <w:r>
+        <w:t xml:space="preserve"> Team participation</w:t>
+      </w:r>
+    </w:p>
+    <w:p>
+      <w:pPr>
+        <w:pStyle w:val="ListParagraph"/>
+        <w:numPr>
+          <w:ilvl w:val="1"/>
+          <w:numId w:val="2"/>
+        </w:numPr>
+      </w:pPr>
+      <w:r>
+        <w:rPr>
+          <w:b/>
+          <w:u w:val="single"/>
+        </w:rPr>
+        <w:t>Daniel:</w:t>
+      </w:r>
+      <w:r>
+        <w:t xml:space="preserve"> Project quality</w:t>
+      </w:r>
+    </w:p>
+    <w:p>
+      <w:pPr>
+        <w:pStyle w:val="ListParagraph"/>
+        <w:numPr>
+          <w:ilvl w:val="1"/>
+          <w:numId w:val="2"/>
+        </w:numPr>
+      </w:pPr>
+      <w:r>
+        <w:rPr>
+          <w:b/>
+          <w:u w:val="single"/>
+        </w:rPr>
+        <w:t>Sandra:</w:t>
+      </w:r>
+      <w:r>
+        <w:t xml:space="preserve"> Issues raised, team communication</w:t>
+      </w:r>
+    </w:p>
+    <w:p>
+      <w:pPr>
+        <w:pStyle w:val="ListParagraph"/>
+        <w:numPr>
+          <w:ilvl w:val="1"/>
+          <w:numId w:val="2"/>
+        </w:numPr>
+      </w:pPr>
+      <w:r>
+        <w:rPr>
+          <w:b/>
+          <w:u w:val="single"/>
+        </w:rPr>
+        <w:t>Deadline:</w:t>
+      </w:r>
+      <w:r>
+        <w:t xml:space="preserve"> </w:t>
+      </w:r>
+      <w:r>
+        <w:rPr>
+          <w:b/>
+        </w:rPr>
+        <w:t>Before Friday 3</w:t>
+      </w:r>
+      <w:r>
+        <w:rPr>
+          <w:b/>
+          <w:vertAlign w:val="superscript"/>
+        </w:rPr>
+        <w:t>rd</w:t>
+      </w:r>
+      <w:r>
+        <w:rPr>
+          <w:b/>
+        </w:rPr>
+        <w:t>, 2017</w:t>
+      </w:r>
+      <w:r>
+        <w:rPr>
+          <w:b/>
+        </w:rPr>
+        <w:t xml:space="preserve"> (Thursday midnight) </w:t>
+      </w:r>
+    </w:p>
+    <w:p>
+      <w:pPr>
+        <w:pStyle w:val="ListParagraph"/>
+        <w:numPr>
+          <w:ilvl w:val="0"/>
+          <w:numId w:val="2"/>
+        </w:numPr>
+      </w:pPr>
+      <w:r>
+        <w:t>Product owner was informed to do all physical/real-time tests with a deadline of before next team meeting on Tuesday at 5pm (verify website user story)</w:t>
+      </w:r>
+    </w:p>
+    <w:p>
+      <w:pPr>
+        <w:pStyle w:val="ListParagraph"/>
+      </w:pPr>
+    </w:p>
     <w:sectPr>
       <w:pgSz w:w="11900" w:h="16840"/>
       <w:pgMar w:top="1440" w:right="1800" w:bottom="1440" w:left="1800" w:header="708" w:footer="708" w:gutter="0"/>
@@ -2546,15 +3077,6 @@
   </w:num>
   <w:num w:numId="2">
     <w:abstractNumId w:val="0"/>
-    <w:lvlOverride w:ilvl="0"/>
-    <w:lvlOverride w:ilvl="1"/>
-    <w:lvlOverride w:ilvl="2"/>
-    <w:lvlOverride w:ilvl="3"/>
-    <w:lvlOverride w:ilvl="4"/>
-    <w:lvlOverride w:ilvl="5"/>
-    <w:lvlOverride w:ilvl="6"/>
-    <w:lvlOverride w:ilvl="7"/>
-    <w:lvlOverride w:ilvl="8"/>
   </w:num>
 </w:numbering>
 </file>

</xml_diff>